<commit_message>
Tecnología y desarrollo, y conclusiones y reflexiones
</commit_message>
<xml_diff>
--- a/Memoria.docx
+++ b/Memoria.docx
@@ -40,7 +40,7 @@
                     </pic:cNvPicPr>
                   </pic:nvPicPr>
                   <pic:blipFill>
-                    <a:blip r:embed="rId19"/>
+                    <a:blip r:embed="rId13"/>
                     <a:stretch>
                       <a:fillRect/>
                     </a:stretch>
@@ -91,7 +91,7 @@
                     </pic:cNvPicPr>
                   </pic:nvPicPr>
                   <pic:blipFill>
-                    <a:blip r:embed="rId20"/>
+                    <a:blip r:embed="rId14"/>
                     <a:stretch>
                       <a:fillRect/>
                     </a:stretch>
@@ -641,7 +641,7 @@
                     </pic:cNvPicPr>
                   </pic:nvPicPr>
                   <pic:blipFill>
-                    <a:blip r:embed="rId21"/>
+                    <a:blip r:embed="rId15"/>
                     <a:stretch>
                       <a:fillRect/>
                     </a:stretch>
@@ -2851,36 +2851,14 @@
       <w:pPr>
         <w:spacing w:line="360" w:lineRule="auto"/>
         <w:rPr>
-          <w:rFonts w:ascii="Arial" w:hAnsi="Arial" w:cs="Arial" w:eastAsiaTheme="minorEastAsia"/>
-          <w:sz w:val="22"/>
-          <w:szCs w:val="28"/>
-          <w:lang w:val="es-ES" w:eastAsia="zh-CN"/>
-        </w:rPr>
-      </w:pPr>
-      <w:r>
-        <w:rPr>
-          <w:rFonts w:ascii="Arial" w:hAnsi="Arial" w:cs="Arial" w:eastAsiaTheme="minorEastAsia"/>
-          <w:sz w:val="22"/>
-          <w:szCs w:val="28"/>
-          <w:lang w:val="es-ES" w:eastAsia="zh-CN"/>
-        </w:rPr>
-        <w:t>Los objetivos del proyecto son crear una experiencia de juego emocionante y desafiante tanto física como mentalmente, y proporcionar una experiencia audiovisual impresionante que sumerja a los jugadores en un mundo de sueños y pesadillas.</w:t>
-      </w:r>
-    </w:p>
-    <w:p>
-      <w:pPr>
-        <w:spacing w:line="360" w:lineRule="auto"/>
-        <w:rPr>
-          <w:rFonts w:ascii="Arial" w:hAnsi="Arial" w:cs="Arial" w:eastAsiaTheme="minorEastAsia"/>
+          <w:rFonts w:hint="default" w:ascii="Arial" w:hAnsi="Arial" w:cs="Arial"/>
           <w:sz w:val="22"/>
           <w:szCs w:val="28"/>
           <w:lang w:val="es-ES" w:eastAsia="zh-CN"/>
         </w:rPr>
         <w:sectPr>
-          <w:headerReference r:id="rId11" w:type="first"/>
-          <w:footerReference r:id="rId13" w:type="first"/>
           <w:headerReference r:id="rId10" w:type="default"/>
-          <w:footerReference r:id="rId12" w:type="default"/>
+          <w:footerReference r:id="rId11" w:type="default"/>
           <w:pgSz w:w="11906" w:h="16838"/>
           <w:pgMar w:top="1417" w:right="1417" w:bottom="1417" w:left="1701" w:header="851" w:footer="992" w:gutter="0"/>
           <w:pgNumType w:fmt="decimal"/>
@@ -2889,6 +2867,25 @@
           <w:docGrid w:type="lines" w:linePitch="312" w:charSpace="0"/>
         </w:sectPr>
       </w:pPr>
+      <w:r>
+        <w:rPr>
+          <w:rFonts w:ascii="Arial" w:hAnsi="Arial" w:cs="Arial" w:eastAsiaTheme="minorEastAsia"/>
+          <w:sz w:val="22"/>
+          <w:szCs w:val="28"/>
+          <w:lang w:val="es-ES" w:eastAsia="zh-CN"/>
+        </w:rPr>
+        <w:t>Los objetivos del proyecto son crear una experiencia de juego emocionante y desafiante tanto física como mentalmente, y proporcionar una experiencia audiovisual impresionante que sumerja a los jugadores en un mundo de sueños y pesadilla</w:t>
+      </w:r>
+      <w:r>
+        <w:rPr>
+          <w:rFonts w:hint="default" w:ascii="Arial" w:hAnsi="Arial" w:cs="Arial"/>
+          <w:sz w:val="22"/>
+          <w:szCs w:val="28"/>
+          <w:lang w:val="es-ES" w:eastAsia="zh-CN"/>
+        </w:rPr>
+        <w:t>s.</w:t>
+      </w:r>
+      <w:bookmarkStart w:id="1" w:name="_Toc18684"/>
     </w:p>
     <w:p>
       <w:pPr>
@@ -2896,28 +2893,25 @@
         <w:bidi w:val="0"/>
         <w:spacing w:line="360" w:lineRule="auto"/>
         <w:rPr>
+          <w:rFonts w:eastAsiaTheme="minorEastAsia"/>
+          <w:lang w:eastAsia="zh-CN"/>
+        </w:rPr>
+      </w:pPr>
+      <w:r>
+        <w:rPr>
           <w:color w:val="5A6FCA"/>
           <w:lang w:val="es-ES" w:eastAsia="zh-CN"/>
         </w:rPr>
-      </w:pPr>
-      <w:bookmarkStart w:id="1" w:name="_Toc18684"/>
+        <w:t>Abstract</w:t>
+      </w:r>
+      <w:bookmarkEnd w:id="1"/>
       <w:r>
         <w:rPr>
           <w:color w:val="5A6FCA"/>
           <w:lang w:val="es-ES" w:eastAsia="zh-CN"/>
         </w:rPr>
-        <w:t>Abstract.</w:t>
-      </w:r>
-      <w:bookmarkEnd w:id="1"/>
-    </w:p>
-    <w:p>
-      <w:pPr>
-        <w:spacing w:line="360" w:lineRule="auto"/>
-        <w:rPr>
-          <w:rFonts w:eastAsiaTheme="minorEastAsia"/>
-          <w:lang w:eastAsia="zh-CN"/>
-        </w:rPr>
-      </w:pPr>
+        <w:t>.</w:t>
+      </w:r>
     </w:p>
     <w:p>
       <w:pPr>
@@ -3571,143 +3565,46 @@
         <w:keepNext w:val="0"/>
         <w:keepLines w:val="0"/>
         <w:widowControl/>
-        <w:spacing w:before="0" w:after="0"/>
+        <w:spacing w:before="0" w:after="0" w:line="360" w:lineRule="auto"/>
         <w:jc w:val="left"/>
+        <w:rPr>
+          <w:rFonts w:ascii="Arial" w:hAnsi="Arial" w:eastAsia="Arial-BoldMT" w:cs="Arial"/>
+          <w:b w:val="0"/>
+          <w:bCs w:val="0"/>
+          <w:color w:val="000000"/>
+          <w:kern w:val="0"/>
+          <w:sz w:val="22"/>
+          <w:szCs w:val="22"/>
+          <w:lang w:val="en-US" w:eastAsia="zh-CN" w:bidi="ar-SA"/>
+        </w:rPr>
+      </w:pPr>
+      <w:bookmarkStart w:id="3" w:name="_Toc27518"/>
+      <w:r>
         <w:rPr>
           <w:rStyle w:val="15"/>
           <w:color w:val="5A6FCA"/>
           <w:lang w:val="en-US" w:eastAsia="zh-CN"/>
         </w:rPr>
-      </w:pPr>
-      <w:bookmarkStart w:id="3" w:name="_Toc27518"/>
+        <w:t>Concepto y Mundo del Jueg</w:t>
+      </w:r>
+      <w:r>
+        <w:rPr>
+          <w:rStyle w:val="15"/>
+          <w:rFonts w:ascii="Arial" w:hAnsi="Arial"/>
+          <w:color w:val="5A6FCA"/>
+          <w:lang w:val="es-ES" w:eastAsia="zh-CN"/>
+        </w:rPr>
+        <w:t>o.</w:t>
+      </w:r>
       <w:r>
         <w:rPr>
           <w:rStyle w:val="15"/>
           <w:color w:val="5A6FCA"/>
           <w:lang w:val="en-US" w:eastAsia="zh-CN"/>
         </w:rPr>
-        <w:t>Concepto y Mundo del Jueg</w:t>
-      </w:r>
-      <w:r>
-        <w:rPr>
-          <w:rStyle w:val="15"/>
-          <w:rFonts w:ascii="Arial" w:hAnsi="Arial"/>
-          <w:color w:val="5A6FCA"/>
-          <w:lang w:val="es-ES" w:eastAsia="zh-CN"/>
-        </w:rPr>
-        <w:t>o.</w:t>
-      </w:r>
-      <w:r>
-        <w:rPr>
-          <w:rStyle w:val="15"/>
-          <w:color w:val="5A6FCA"/>
-          <w:lang w:val="en-US" w:eastAsia="zh-CN"/>
-        </w:rPr>
         <w:t xml:space="preserve"> </w:t>
       </w:r>
       <w:bookmarkEnd w:id="3"/>
-    </w:p>
-    <w:p>
-      <w:pPr>
-        <w:keepNext w:val="0"/>
-        <w:keepLines w:val="0"/>
-        <w:widowControl/>
-        <w:jc w:val="left"/>
-        <w:rPr>
-          <w:rFonts w:ascii="Arial" w:hAnsi="Arial" w:eastAsia="Arial-BoldMT" w:cs="Arial"/>
-          <w:b w:val="0"/>
-          <w:bCs w:val="0"/>
-          <w:color w:val="000000"/>
-          <w:kern w:val="0"/>
-          <w:sz w:val="22"/>
-          <w:szCs w:val="22"/>
-          <w:lang w:val="en-US" w:eastAsia="zh-CN" w:bidi="ar-SA"/>
-        </w:rPr>
-      </w:pPr>
-    </w:p>
-    <w:p>
-      <w:pPr>
-        <w:keepNext w:val="0"/>
-        <w:keepLines w:val="0"/>
-        <w:widowControl/>
-        <w:jc w:val="left"/>
-        <w:rPr>
-          <w:rFonts w:ascii="Arial" w:hAnsi="Arial" w:eastAsia="Arial-BoldMT" w:cs="Arial"/>
-          <w:b w:val="0"/>
-          <w:bCs w:val="0"/>
-          <w:color w:val="000000"/>
-          <w:kern w:val="0"/>
-          <w:sz w:val="22"/>
-          <w:szCs w:val="22"/>
-          <w:highlight w:val="lightGray"/>
-          <w:lang w:val="en-US" w:eastAsia="zh-CN" w:bidi="ar-SA"/>
-        </w:rPr>
-      </w:pPr>
-      <w:r>
-        <w:rPr>
-          <w:rFonts w:ascii="Arial" w:hAnsi="Arial" w:eastAsia="Arial-BoldMT" w:cs="Arial"/>
-          <w:b w:val="0"/>
-          <w:bCs w:val="0"/>
-          <w:color w:val="000000"/>
-          <w:kern w:val="0"/>
-          <w:sz w:val="22"/>
-          <w:szCs w:val="22"/>
-          <w:highlight w:val="lightGray"/>
-          <w:lang w:val="en-US" w:eastAsia="zh-CN" w:bidi="ar-SA"/>
-        </w:rPr>
-        <w:t>Descripción detallada del mundo del juego, incluyendo la premisa del "Nightmare Labyrinth", su ambientación, estética y atmósfera general.</w:t>
-      </w:r>
-    </w:p>
-    <w:p>
-      <w:pPr>
-        <w:keepNext w:val="0"/>
-        <w:keepLines w:val="0"/>
-        <w:widowControl/>
-        <w:jc w:val="left"/>
-        <w:rPr>
-          <w:rFonts w:ascii="Arial" w:hAnsi="Arial" w:eastAsia="Arial-BoldMT" w:cs="Arial"/>
-          <w:b w:val="0"/>
-          <w:bCs w:val="0"/>
-          <w:color w:val="000000"/>
-          <w:kern w:val="0"/>
-          <w:sz w:val="22"/>
-          <w:szCs w:val="22"/>
-          <w:highlight w:val="lightGray"/>
-          <w:lang w:val="en-US" w:eastAsia="zh-CN" w:bidi="ar-SA"/>
-        </w:rPr>
-      </w:pPr>
-      <w:r>
-        <w:rPr>
-          <w:rFonts w:ascii="Arial" w:hAnsi="Arial" w:eastAsia="Arial-BoldMT" w:cs="Arial"/>
-          <w:b w:val="0"/>
-          <w:bCs w:val="0"/>
-          <w:color w:val="000000"/>
-          <w:kern w:val="0"/>
-          <w:sz w:val="22"/>
-          <w:szCs w:val="22"/>
-          <w:highlight w:val="lightGray"/>
-          <w:lang w:val="en-US" w:eastAsia="zh-CN" w:bidi="ar-SA"/>
-        </w:rPr>
-        <w:t>Información sobre la mecánica del juego, como la exploración del laberinto, los desafíos que enfrentará el jugador y el enfoque en la resolución de acertijos y la lucha contra enemigos.</w:t>
-      </w:r>
-    </w:p>
-    <w:p>
-      <w:pPr>
-        <w:keepNext w:val="0"/>
-        <w:keepLines w:val="0"/>
-        <w:widowControl/>
-        <w:jc w:val="left"/>
-        <w:rPr>
-          <w:rFonts w:ascii="Arial" w:hAnsi="Arial" w:eastAsia="Arial-BoldMT" w:cs="Arial"/>
-          <w:b w:val="0"/>
-          <w:bCs w:val="0"/>
-          <w:color w:val="000000"/>
-          <w:kern w:val="0"/>
-          <w:sz w:val="22"/>
-          <w:szCs w:val="22"/>
-          <w:lang w:val="en-US" w:eastAsia="zh-CN" w:bidi="ar-SA"/>
-        </w:rPr>
-      </w:pPr>
     </w:p>
     <w:p>
       <w:pPr>
@@ -4070,7 +3967,7 @@
           <w:szCs w:val="22"/>
           <w:lang w:val="es-ES" w:eastAsia="zh-CN" w:bidi="ar-SA"/>
         </w:rPr>
-        <w:t>El combate es otro aspecto importante de la jugabilidad, con Aric enfrentándose a las criaturas del laberinto en un intento por sobrevivir. Los jugadores deben usar el entorno a su favor, evitando el combate directo cuando sea posible y aprovechando la oscuridad y la disposición del laberinto para emboscar a sus enemigos. La lucha puede ser intensa y desafiante, requiriendo habilidad y estrategia para superar a las criaturas que acechan en las sombras.</w:t>
+        <w:t>El combate es otro aspecto importante de la jugabilidad, con Aric enfrentándose a las criaturas del laberinto en un intento por sobrevivir. Los jugadores deben usar el entorno a su favor, evitando el combate directo cuando sea posible y aprovechando la oscuridad y la disposición del laberinto para emboscar a sus enemigos.</w:t>
       </w:r>
     </w:p>
     <w:p>
@@ -4749,7 +4646,13 @@
           <w:lang w:val="es-ES" w:eastAsia="zh-CN" w:bidi="ar-SA"/>
         </w:rPr>
       </w:pPr>
-      <w:r>
+    </w:p>
+    <w:p>
+      <w:pPr>
+        <w:keepNext w:val="0"/>
+        <w:keepLines w:val="0"/>
+        <w:widowControl/>
+        <w:jc w:val="left"/>
         <w:rPr>
           <w:rFonts w:ascii="Arial" w:hAnsi="Arial" w:eastAsia="Arial-BoldMT" w:cs="Arial"/>
           <w:b w:val="0"/>
@@ -4760,8 +4663,38 @@
           <w:szCs w:val="22"/>
           <w:lang w:val="es-ES" w:eastAsia="zh-CN" w:bidi="ar-SA"/>
         </w:rPr>
+      </w:pPr>
+      <w:r>
+        <w:rPr>
+          <w:rFonts w:ascii="Arial" w:hAnsi="Arial" w:eastAsia="Arial-BoldMT" w:cs="Arial"/>
+          <w:b w:val="0"/>
+          <w:bCs w:val="0"/>
+          <w:color w:val="000000"/>
+          <w:kern w:val="0"/>
+          <w:sz w:val="22"/>
+          <w:szCs w:val="22"/>
+          <w:lang w:val="es-ES" w:eastAsia="zh-CN" w:bidi="ar-SA"/>
+        </w:rPr>
         <w:t>Sombras:</w:t>
       </w:r>
+    </w:p>
+    <w:p>
+      <w:pPr>
+        <w:keepNext w:val="0"/>
+        <w:keepLines w:val="0"/>
+        <w:widowControl/>
+        <w:jc w:val="left"/>
+        <w:rPr>
+          <w:rFonts w:ascii="Arial" w:hAnsi="Arial" w:eastAsia="Arial-BoldMT" w:cs="Arial"/>
+          <w:b w:val="0"/>
+          <w:bCs w:val="0"/>
+          <w:color w:val="000000"/>
+          <w:kern w:val="0"/>
+          <w:sz w:val="22"/>
+          <w:szCs w:val="22"/>
+          <w:lang w:val="es-ES" w:eastAsia="zh-CN" w:bidi="ar-SA"/>
+        </w:rPr>
+      </w:pPr>
     </w:p>
     <w:p>
       <w:pPr>
@@ -4989,6 +4922,7 @@
         <w:keepNext w:val="0"/>
         <w:keepLines w:val="0"/>
         <w:widowControl/>
+        <w:spacing w:line="360" w:lineRule="auto"/>
         <w:jc w:val="left"/>
         <w:rPr>
           <w:rFonts w:ascii="Arial" w:hAnsi="Arial" w:eastAsia="Arial-BoldMT" w:cs="Arial"/>
@@ -5764,8 +5698,6 @@
           <w:lang w:val="es-ES" w:eastAsia="zh-CN"/>
         </w:rPr>
       </w:pPr>
-      <w:bookmarkStart w:id="13" w:name="_GoBack"/>
-      <w:bookmarkEnd w:id="13"/>
     </w:p>
     <w:p>
       <w:pPr>
@@ -5892,8 +5824,9 @@
     </w:p>
     <w:p>
       <w:pPr>
-        <w:rPr>
-          <w:rFonts w:ascii="Arial" w:hAnsi="Arial" w:cs="Arial"/>
+        <w:spacing w:line="360" w:lineRule="auto"/>
+        <w:rPr>
+          <w:rFonts w:hint="default" w:ascii="Arial" w:hAnsi="Arial"/>
           <w:color w:val="auto"/>
           <w:sz w:val="22"/>
           <w:szCs w:val="28"/>
@@ -5903,14 +5836,23 @@
     </w:p>
     <w:p>
       <w:pPr>
-        <w:rPr>
-          <w:color w:val="5A6FCA"/>
-          <w:lang w:val="en-US" w:eastAsia="zh-CN"/>
-        </w:rPr>
-      </w:pPr>
-      <w:r>
-        <w:br w:type="page"/>
-      </w:r>
+        <w:spacing w:line="360" w:lineRule="auto"/>
+        <w:rPr>
+          <w:rFonts w:hint="default" w:ascii="Arial" w:hAnsi="Arial"/>
+          <w:color w:val="auto"/>
+          <w:sz w:val="22"/>
+          <w:szCs w:val="28"/>
+          <w:lang w:val="es-ES" w:eastAsia="zh-CN"/>
+        </w:rPr>
+        <w:sectPr>
+          <w:pgSz w:w="11906" w:h="16838"/>
+          <w:pgMar w:top="1417" w:right="1417" w:bottom="1417" w:left="1701" w:header="851" w:footer="992" w:gutter="0"/>
+          <w:pgNumType w:fmt="decimal"/>
+          <w:cols w:space="720" w:num="1"/>
+          <w:formProt w:val="0"/>
+          <w:docGrid w:type="lines" w:linePitch="312" w:charSpace="0"/>
+        </w:sectPr>
+      </w:pPr>
     </w:p>
     <w:p>
       <w:pPr>
@@ -6205,6 +6147,8 @@
       <w:r>
         <w:br w:type="page"/>
       </w:r>
+      <w:bookmarkStart w:id="13" w:name="_GoBack"/>
+      <w:bookmarkEnd w:id="13"/>
     </w:p>
     <w:p>
       <w:pPr>
@@ -7278,10 +7222,6 @@
       </w:pPr>
     </w:p>
     <w:sectPr>
-      <w:headerReference r:id="rId15" w:type="first"/>
-      <w:footerReference r:id="rId17" w:type="first"/>
-      <w:headerReference r:id="rId14" w:type="default"/>
-      <w:footerReference r:id="rId16" w:type="default"/>
       <w:pgSz w:w="11906" w:h="16838"/>
       <w:pgMar w:top="1417" w:right="1417" w:bottom="1417" w:left="1701" w:header="851" w:footer="992" w:gutter="0"/>
       <w:pgNumType w:fmt="decimal"/>
@@ -7687,271 +7627,6 @@
               <wp:extent cx="7675245" cy="87630"/>
               <wp:effectExtent l="635" t="0" r="0" b="0"/>
               <wp:wrapNone/>
-              <wp:docPr id="19" name="矩形 1"/>
-              <wp:cNvGraphicFramePr/>
-              <a:graphic xmlns:a="http://schemas.openxmlformats.org/drawingml/2006/main">
-                <a:graphicData uri="http://schemas.microsoft.com/office/word/2010/wordprocessingShape">
-                  <wps:wsp>
-                    <wps:cNvSpPr/>
-                    <wps:spPr>
-                      <a:xfrm>
-                        <a:off x="0" y="0"/>
-                        <a:ext cx="7675200" cy="87480"/>
-                      </a:xfrm>
-                      <a:prstGeom prst="rect">
-                        <a:avLst/>
-                      </a:prstGeom>
-                      <a:solidFill>
-                        <a:srgbClr val="5A6FCA"/>
-                      </a:solidFill>
-                      <a:ln>
-                        <a:noFill/>
-                      </a:ln>
-                    </wps:spPr>
-                    <wps:style>
-                      <a:lnRef idx="2">
-                        <a:schemeClr val="accent1">
-                          <a:shade val="50000"/>
-                        </a:schemeClr>
-                      </a:lnRef>
-                      <a:fillRef idx="1">
-                        <a:schemeClr val="accent1"/>
-                      </a:fillRef>
-                      <a:effectRef idx="0">
-                        <a:schemeClr val="accent1"/>
-                      </a:effectRef>
-                      <a:fontRef idx="minor"/>
-                    </wps:style>
-                    <wps:txbx>
-                      <w:txbxContent>
-                        <w:p>
-                          <w:pPr>
-                            <w:pStyle w:val="23"/>
-                            <w:jc w:val="center"/>
-                            <w:rPr>
-                              <w:color w:val="FFFFFF"/>
-                            </w:rPr>
-                          </w:pPr>
-                        </w:p>
-                      </w:txbxContent>
-                    </wps:txbx>
-                    <wps:bodyPr lIns="91440" tIns="42480" rIns="91440" bIns="42480" anchor="ctr">
-                      <a:noAutofit/>
-                    </wps:bodyPr>
-                  </wps:wsp>
-                </a:graphicData>
-              </a:graphic>
-            </wp:anchor>
-          </w:drawing>
-        </mc:Choice>
-        <mc:Fallback>
-          <w:pict>
-            <v:rect id="矩形 1" o:spid="_x0000_s1026" o:spt="1" style="position:absolute;left:0pt;margin-left:-97.6pt;margin-top:53.65pt;height:6.9pt;width:604.35pt;z-index:-251657216;v-text-anchor:middle;mso-width-relative:page;mso-height-relative:page;" fillcolor="#5A6FCA" filled="t" stroked="f" coordsize="21600,21600" o:gfxdata="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">
-              <v:fill on="t" focussize="0,0"/>
-              <v:stroke on="f" weight="1pt" miterlimit="8" joinstyle="miter"/>
-              <v:imagedata o:title=""/>
-              <o:lock v:ext="edit" aspectratio="f"/>
-              <v:textbox inset="144,3.34488188976378pt,144,3.34488188976378pt">
-                <w:txbxContent>
-                  <w:p>
-                    <w:pPr>
-                      <w:pStyle w:val="23"/>
-                      <w:jc w:val="center"/>
-                      <w:rPr>
-                        <w:color w:val="FFFFFF"/>
-                      </w:rPr>
-                    </w:pPr>
-                  </w:p>
-                </w:txbxContent>
-              </v:textbox>
-            </v:rect>
-          </w:pict>
-        </mc:Fallback>
-      </mc:AlternateContent>
-    </w:r>
-    <w:r>
-      <mc:AlternateContent>
-        <mc:Choice Requires="wps">
-          <w:drawing>
-            <wp:anchor distT="0" distB="0" distL="0" distR="0" simplePos="0" relativeHeight="251659264" behindDoc="1" locked="0" layoutInCell="0" allowOverlap="1">
-              <wp:simplePos x="0" y="0"/>
-              <wp:positionH relativeFrom="margin">
-                <wp:align>right</wp:align>
-              </wp:positionH>
-              <wp:positionV relativeFrom="paragraph">
-                <wp:posOffset>635</wp:posOffset>
-              </wp:positionV>
-              <wp:extent cx="1828800" cy="138430"/>
-              <wp:effectExtent l="0" t="0" r="0" b="0"/>
-              <wp:wrapNone/>
-              <wp:docPr id="20" name="Cuadro de texto 1"/>
-              <wp:cNvGraphicFramePr/>
-              <a:graphic xmlns:a="http://schemas.openxmlformats.org/drawingml/2006/main">
-                <a:graphicData uri="http://schemas.microsoft.com/office/word/2010/wordprocessingShape">
-                  <wps:wsp>
-                    <wps:cNvSpPr/>
-                    <wps:spPr>
-                      <a:xfrm>
-                        <a:off x="0" y="0"/>
-                        <a:ext cx="1828800" cy="138600"/>
-                      </a:xfrm>
-                      <a:prstGeom prst="rect">
-                        <a:avLst/>
-                      </a:prstGeom>
-                      <a:noFill/>
-                      <a:ln w="6350">
-                        <a:noFill/>
-                      </a:ln>
-                    </wps:spPr>
-                    <wps:style>
-                      <a:lnRef idx="0">
-                        <a:schemeClr val="accent1"/>
-                      </a:lnRef>
-                      <a:fillRef idx="0">
-                        <a:schemeClr val="accent1"/>
-                      </a:fillRef>
-                      <a:effectRef idx="0">
-                        <a:schemeClr val="accent1"/>
-                      </a:effectRef>
-                      <a:fontRef idx="minor"/>
-                    </wps:style>
-                    <wps:txbx>
-                      <w:txbxContent>
-                        <w:p>
-                          <w:pPr>
-                            <w:pStyle w:val="14"/>
-                            <w:rPr>
-                              <w:color w:val="000000"/>
-                            </w:rPr>
-                          </w:pPr>
-                          <w:r>
-                            <w:rPr>
-                              <w:color w:val="000000"/>
-                            </w:rPr>
-                            <w:fldChar w:fldCharType="begin"/>
-                          </w:r>
-                          <w:r>
-                            <w:rPr>
-                              <w:color w:val="000000"/>
-                            </w:rPr>
-                            <w:instrText xml:space="preserve"> PAGE </w:instrText>
-                          </w:r>
-                          <w:r>
-                            <w:rPr>
-                              <w:color w:val="000000"/>
-                            </w:rPr>
-                            <w:fldChar w:fldCharType="separate"/>
-                          </w:r>
-                          <w:r>
-                            <w:rPr>
-                              <w:color w:val="000000"/>
-                            </w:rPr>
-                            <w:t>2</w:t>
-                          </w:r>
-                          <w:r>
-                            <w:rPr>
-                              <w:color w:val="000000"/>
-                            </w:rPr>
-                            <w:fldChar w:fldCharType="end"/>
-                          </w:r>
-                        </w:p>
-                      </w:txbxContent>
-                    </wps:txbx>
-                    <wps:bodyPr lIns="0" tIns="0" rIns="0" bIns="0" anchor="t">
-                      <a:spAutoFit/>
-                    </wps:bodyPr>
-                  </wps:wsp>
-                </a:graphicData>
-              </a:graphic>
-            </wp:anchor>
-          </w:drawing>
-        </mc:Choice>
-        <mc:Fallback>
-          <w:pict>
-            <v:rect id="Cuadro de texto 1" o:spid="_x0000_s1026" o:spt="1" style="position:absolute;left:0pt;margin-top:0.05pt;height:10.9pt;width:144pt;mso-position-horizontal:right;mso-position-horizontal-relative:margin;z-index:-251657216;mso-width-relative:page;mso-height-relative:page;" filled="f" stroked="f" coordsize="21600,21600" o:allowincell="f" o:gfxdata="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">
-              <v:fill on="f" focussize="0,0"/>
-              <v:stroke on="f" weight="0.5pt"/>
-              <v:imagedata o:title=""/>
-              <o:lock v:ext="edit" aspectratio="f"/>
-              <v:textbox inset="0mm,0mm,0mm,0mm" style="mso-fit-shape-to-text:t;">
-                <w:txbxContent>
-                  <w:p>
-                    <w:pPr>
-                      <w:pStyle w:val="14"/>
-                      <w:rPr>
-                        <w:color w:val="000000"/>
-                      </w:rPr>
-                    </w:pPr>
-                    <w:r>
-                      <w:rPr>
-                        <w:color w:val="000000"/>
-                      </w:rPr>
-                      <w:fldChar w:fldCharType="begin"/>
-                    </w:r>
-                    <w:r>
-                      <w:rPr>
-                        <w:color w:val="000000"/>
-                      </w:rPr>
-                      <w:instrText xml:space="preserve"> PAGE </w:instrText>
-                    </w:r>
-                    <w:r>
-                      <w:rPr>
-                        <w:color w:val="000000"/>
-                      </w:rPr>
-                      <w:fldChar w:fldCharType="separate"/>
-                    </w:r>
-                    <w:r>
-                      <w:rPr>
-                        <w:color w:val="000000"/>
-                      </w:rPr>
-                      <w:t>2</w:t>
-                    </w:r>
-                    <w:r>
-                      <w:rPr>
-                        <w:color w:val="000000"/>
-                      </w:rPr>
-                      <w:fldChar w:fldCharType="end"/>
-                    </w:r>
-                  </w:p>
-                </w:txbxContent>
-              </v:textbox>
-            </v:rect>
-          </w:pict>
-        </mc:Fallback>
-      </mc:AlternateContent>
-    </w:r>
-  </w:p>
-</w:ftr>
-</file>
-
-<file path=word/footer5.xml><?xml version="1.0" encoding="utf-8"?>
-<w:ftr xmlns:wpc="http://schemas.microsoft.com/office/word/2010/wordprocessingCanvas" xmlns:mc="http://schemas.openxmlformats.org/markup-compatibility/2006" xmlns:o="urn:schemas-microsoft-com:office:office" xmlns:r="http://schemas.openxmlformats.org/officeDocument/2006/relationships" xmlns:m="http://schemas.openxmlformats.org/officeDocument/2006/math" xmlns:v="urn:schemas-microsoft-com:vml" xmlns:wp14="http://schemas.microsoft.com/office/word/2010/wordprocessingDrawing" xmlns:wp="http://schemas.openxmlformats.org/drawingml/2006/wordprocessingDrawing" xmlns:w10="urn:schemas-microsoft-com:office:word" xmlns:w="http://schemas.openxmlformats.org/wordprocessingml/2006/main" xmlns:w14="http://schemas.microsoft.com/office/word/2010/wordml" xmlns:w15="http://schemas.microsoft.com/office/word/2012/wordml" xmlns:wpg="http://schemas.microsoft.com/office/word/2010/wordprocessingGroup" xmlns:wpi="http://schemas.microsoft.com/office/word/2010/wordprocessingInk" xmlns:wne="http://schemas.microsoft.com/office/word/2006/wordml" xmlns:wps="http://schemas.microsoft.com/office/word/2010/wordprocessingShape" xmlns:wpsCustomData="http://www.wps.cn/officeDocument/2013/wpsCustomData" mc:Ignorable="w14 w15 wp14">
-  <w:p/>
-</w:ftr>
-</file>
-
-<file path=word/footer6.xml><?xml version="1.0" encoding="utf-8"?>
-<w:ftr xmlns:wpc="http://schemas.microsoft.com/office/word/2010/wordprocessingCanvas" xmlns:mc="http://schemas.openxmlformats.org/markup-compatibility/2006" xmlns:o="urn:schemas-microsoft-com:office:office" xmlns:r="http://schemas.openxmlformats.org/officeDocument/2006/relationships" xmlns:m="http://schemas.openxmlformats.org/officeDocument/2006/math" xmlns:v="urn:schemas-microsoft-com:vml" xmlns:wp14="http://schemas.microsoft.com/office/word/2010/wordprocessingDrawing" xmlns:wp="http://schemas.openxmlformats.org/drawingml/2006/wordprocessingDrawing" xmlns:w10="urn:schemas-microsoft-com:office:word" xmlns:w="http://schemas.openxmlformats.org/wordprocessingml/2006/main" xmlns:w14="http://schemas.microsoft.com/office/word/2010/wordml" xmlns:w15="http://schemas.microsoft.com/office/word/2012/wordml" xmlns:wpg="http://schemas.microsoft.com/office/word/2010/wordprocessingGroup" xmlns:wpi="http://schemas.microsoft.com/office/word/2010/wordprocessingInk" xmlns:wne="http://schemas.microsoft.com/office/word/2006/wordml" xmlns:wps="http://schemas.microsoft.com/office/word/2010/wordprocessingShape" xmlns:wpsCustomData="http://www.wps.cn/officeDocument/2013/wpsCustomData" mc:Ignorable="w14 w15 wp14">
-  <w:p>
-    <w:pPr>
-      <w:pStyle w:val="10"/>
-      <w:bidi w:val="0"/>
-    </w:pPr>
-    <w:r>
-      <mc:AlternateContent>
-        <mc:Choice Requires="wps">
-          <w:drawing>
-            <wp:anchor distT="0" distB="7620" distL="0" distR="1270" simplePos="0" relativeHeight="251659264" behindDoc="1" locked="0" layoutInCell="1" allowOverlap="1">
-              <wp:simplePos x="0" y="0"/>
-              <wp:positionH relativeFrom="column">
-                <wp:posOffset>-1239520</wp:posOffset>
-              </wp:positionH>
-              <wp:positionV relativeFrom="paragraph">
-                <wp:posOffset>681355</wp:posOffset>
-              </wp:positionV>
-              <wp:extent cx="7675245" cy="87630"/>
-              <wp:effectExtent l="635" t="0" r="0" b="0"/>
-              <wp:wrapNone/>
               <wp:docPr id="23" name="矩形 2"/>
               <wp:cNvGraphicFramePr/>
               <a:graphic xmlns:a="http://schemas.openxmlformats.org/drawingml/2006/main">
@@ -8189,12 +7864,6 @@
 </w:ftr>
 </file>
 
-<file path=word/footer7.xml><?xml version="1.0" encoding="utf-8"?>
-<w:ftr xmlns:wpc="http://schemas.microsoft.com/office/word/2010/wordprocessingCanvas" xmlns:mc="http://schemas.openxmlformats.org/markup-compatibility/2006" xmlns:o="urn:schemas-microsoft-com:office:office" xmlns:r="http://schemas.openxmlformats.org/officeDocument/2006/relationships" xmlns:m="http://schemas.openxmlformats.org/officeDocument/2006/math" xmlns:v="urn:schemas-microsoft-com:vml" xmlns:wp14="http://schemas.microsoft.com/office/word/2010/wordprocessingDrawing" xmlns:wp="http://schemas.openxmlformats.org/drawingml/2006/wordprocessingDrawing" xmlns:w10="urn:schemas-microsoft-com:office:word" xmlns:w="http://schemas.openxmlformats.org/wordprocessingml/2006/main" xmlns:w14="http://schemas.microsoft.com/office/word/2010/wordml" xmlns:w15="http://schemas.microsoft.com/office/word/2012/wordml" xmlns:wpg="http://schemas.microsoft.com/office/word/2010/wordprocessingGroup" xmlns:wpi="http://schemas.microsoft.com/office/word/2010/wordprocessingInk" xmlns:wne="http://schemas.microsoft.com/office/word/2006/wordml" xmlns:wps="http://schemas.microsoft.com/office/word/2010/wordprocessingShape" xmlns:wpsCustomData="http://www.wps.cn/officeDocument/2013/wpsCustomData" mc:Ignorable="w14 w15 wp14">
-  <w:p/>
-</w:ftr>
-</file>
-
 <file path=word/footnotes.xml><?xml version="1.0" encoding="utf-8"?>
 <w:footnotes xmlns:wpc="http://schemas.microsoft.com/office/word/2010/wordprocessingCanvas" xmlns:mc="http://schemas.openxmlformats.org/markup-compatibility/2006" xmlns:o="urn:schemas-microsoft-com:office:office" xmlns:r="http://schemas.openxmlformats.org/officeDocument/2006/relationships" xmlns:m="http://schemas.openxmlformats.org/officeDocument/2006/math" xmlns:v="urn:schemas-microsoft-com:vml" xmlns:wp14="http://schemas.microsoft.com/office/word/2010/wordprocessingDrawing" xmlns:wp="http://schemas.openxmlformats.org/drawingml/2006/wordprocessingDrawing" xmlns:w="http://schemas.openxmlformats.org/wordprocessingml/2006/main" xmlns:w14="http://schemas.microsoft.com/office/word/2010/wordml" xmlns:w15="http://schemas.microsoft.com/office/word/2012/wordml" xmlns:w10="urn:schemas-microsoft-com:office:word" xmlns:wpg="http://schemas.microsoft.com/office/word/2010/wordprocessingGroup" xmlns:wpi="http://schemas.microsoft.com/office/word/2010/wordprocessingInk" xmlns:wne="http://schemas.microsoft.com/office/word/2006/wordml" xmlns:wps="http://schemas.microsoft.com/office/word/2010/wordprocessingShape" xmlns:wpsCustomData="http://www.wps.cn/officeDocument/2013/wpsCustomData" mc:Ignorable="w14 w15 wp14">
   <w:footnote w:type="separator" w:id="0">
@@ -8453,116 +8122,6 @@
           <wp:extent cx="989330" cy="347345"/>
           <wp:effectExtent l="0" t="0" r="0" b="0"/>
           <wp:wrapNone/>
-          <wp:docPr id="17" name="图片 7 Copia 1 Copia 1"/>
-          <wp:cNvGraphicFramePr>
-            <a:graphicFrameLocks xmlns:a="http://schemas.openxmlformats.org/drawingml/2006/main" noChangeAspect="1"/>
-          </wp:cNvGraphicFramePr>
-          <a:graphic xmlns:a="http://schemas.openxmlformats.org/drawingml/2006/main">
-            <a:graphicData uri="http://schemas.openxmlformats.org/drawingml/2006/picture">
-              <pic:pic xmlns:pic="http://schemas.openxmlformats.org/drawingml/2006/picture">
-                <pic:nvPicPr>
-                  <pic:cNvPr id="17" name="图片 7 Copia 1 Copia 1"/>
-                  <pic:cNvPicPr>
-                    <a:picLocks noChangeAspect="1" noChangeArrowheads="1"/>
-                  </pic:cNvPicPr>
-                </pic:nvPicPr>
-                <pic:blipFill>
-                  <a:blip r:embed="rId1"/>
-                  <a:stretch>
-                    <a:fillRect/>
-                  </a:stretch>
-                </pic:blipFill>
-                <pic:spPr>
-                  <a:xfrm flipH="1">
-                    <a:off x="0" y="0"/>
-                    <a:ext cx="989330" cy="347345"/>
-                  </a:xfrm>
-                  <a:prstGeom prst="rect">
-                    <a:avLst/>
-                  </a:prstGeom>
-                </pic:spPr>
-              </pic:pic>
-            </a:graphicData>
-          </a:graphic>
-        </wp:anchor>
-      </w:drawing>
-    </w:r>
-    <w:r>
-      <w:drawing>
-        <wp:anchor distT="0" distB="0" distL="0" distR="0" simplePos="0" relativeHeight="251659264" behindDoc="1" locked="0" layoutInCell="1" allowOverlap="1">
-          <wp:simplePos x="0" y="0"/>
-          <wp:positionH relativeFrom="column">
-            <wp:posOffset>-1129030</wp:posOffset>
-          </wp:positionH>
-          <wp:positionV relativeFrom="paragraph">
-            <wp:posOffset>-598170</wp:posOffset>
-          </wp:positionV>
-          <wp:extent cx="7613650" cy="10744200"/>
-          <wp:effectExtent l="0" t="0" r="0" b="0"/>
-          <wp:wrapNone/>
-          <wp:docPr id="18" name="图片 2 Copia 1 Copia 1"/>
-          <wp:cNvGraphicFramePr>
-            <a:graphicFrameLocks xmlns:a="http://schemas.openxmlformats.org/drawingml/2006/main" noChangeAspect="1"/>
-          </wp:cNvGraphicFramePr>
-          <a:graphic xmlns:a="http://schemas.openxmlformats.org/drawingml/2006/main">
-            <a:graphicData uri="http://schemas.openxmlformats.org/drawingml/2006/picture">
-              <pic:pic xmlns:pic="http://schemas.openxmlformats.org/drawingml/2006/picture">
-                <pic:nvPicPr>
-                  <pic:cNvPr id="18" name="图片 2 Copia 1 Copia 1"/>
-                  <pic:cNvPicPr>
-                    <a:picLocks noChangeAspect="1" noChangeArrowheads="1"/>
-                  </pic:cNvPicPr>
-                </pic:nvPicPr>
-                <pic:blipFill>
-                  <a:blip r:embed="rId2"/>
-                  <a:stretch>
-                    <a:fillRect/>
-                  </a:stretch>
-                </pic:blipFill>
-                <pic:spPr>
-                  <a:xfrm>
-                    <a:off x="0" y="0"/>
-                    <a:ext cx="7613650" cy="10744200"/>
-                  </a:xfrm>
-                  <a:prstGeom prst="rect">
-                    <a:avLst/>
-                  </a:prstGeom>
-                </pic:spPr>
-              </pic:pic>
-            </a:graphicData>
-          </a:graphic>
-        </wp:anchor>
-      </w:drawing>
-    </w:r>
-  </w:p>
-</w:hdr>
-</file>
-
-<file path=word/header5.xml><?xml version="1.0" encoding="utf-8"?>
-<w:hdr xmlns:wpc="http://schemas.microsoft.com/office/word/2010/wordprocessingCanvas" xmlns:mc="http://schemas.openxmlformats.org/markup-compatibility/2006" xmlns:o="urn:schemas-microsoft-com:office:office" xmlns:r="http://schemas.openxmlformats.org/officeDocument/2006/relationships" xmlns:m="http://schemas.openxmlformats.org/officeDocument/2006/math" xmlns:v="urn:schemas-microsoft-com:vml" xmlns:wp14="http://schemas.microsoft.com/office/word/2010/wordprocessingDrawing" xmlns:wp="http://schemas.openxmlformats.org/drawingml/2006/wordprocessingDrawing" xmlns:w10="urn:schemas-microsoft-com:office:word" xmlns:w="http://schemas.openxmlformats.org/wordprocessingml/2006/main" xmlns:w14="http://schemas.microsoft.com/office/word/2010/wordml" xmlns:w15="http://schemas.microsoft.com/office/word/2012/wordml" xmlns:wpg="http://schemas.microsoft.com/office/word/2010/wordprocessingGroup" xmlns:wpi="http://schemas.microsoft.com/office/word/2010/wordprocessingInk" xmlns:wne="http://schemas.microsoft.com/office/word/2006/wordml" xmlns:wps="http://schemas.microsoft.com/office/word/2010/wordprocessingShape" xmlns:wpsCustomData="http://www.wps.cn/officeDocument/2013/wpsCustomData" mc:Ignorable="w14 w15 wp14">
-  <w:p/>
-</w:hdr>
-</file>
-
-<file path=word/header6.xml><?xml version="1.0" encoding="utf-8"?>
-<w:hdr xmlns:wpc="http://schemas.microsoft.com/office/word/2010/wordprocessingCanvas" xmlns:mc="http://schemas.openxmlformats.org/markup-compatibility/2006" xmlns:o="urn:schemas-microsoft-com:office:office" xmlns:r="http://schemas.openxmlformats.org/officeDocument/2006/relationships" xmlns:m="http://schemas.openxmlformats.org/officeDocument/2006/math" xmlns:v="urn:schemas-microsoft-com:vml" xmlns:wp14="http://schemas.microsoft.com/office/word/2010/wordprocessingDrawing" xmlns:wp="http://schemas.openxmlformats.org/drawingml/2006/wordprocessingDrawing" xmlns:w10="urn:schemas-microsoft-com:office:word" xmlns:w="http://schemas.openxmlformats.org/wordprocessingml/2006/main" xmlns:w14="http://schemas.microsoft.com/office/word/2010/wordml" xmlns:w15="http://schemas.microsoft.com/office/word/2012/wordml" xmlns:wpg="http://schemas.microsoft.com/office/word/2010/wordprocessingGroup" xmlns:wpi="http://schemas.microsoft.com/office/word/2010/wordprocessingInk" xmlns:wne="http://schemas.microsoft.com/office/word/2006/wordml" xmlns:wps="http://schemas.microsoft.com/office/word/2010/wordprocessingShape" xmlns:wpsCustomData="http://www.wps.cn/officeDocument/2013/wpsCustomData" mc:Ignorable="w14 w15 wp14">
-  <w:p>
-    <w:pPr>
-      <w:pStyle w:val="10"/>
-    </w:pPr>
-    <w:r>
-      <w:drawing>
-        <wp:anchor distT="0" distB="0" distL="0" distR="0" simplePos="0" relativeHeight="251659264" behindDoc="1" locked="0" layoutInCell="1" allowOverlap="1">
-          <wp:simplePos x="0" y="0"/>
-          <wp:positionH relativeFrom="column">
-            <wp:posOffset>5474970</wp:posOffset>
-          </wp:positionH>
-          <wp:positionV relativeFrom="paragraph">
-            <wp:posOffset>-457835</wp:posOffset>
-          </wp:positionV>
-          <wp:extent cx="989330" cy="347345"/>
-          <wp:effectExtent l="0" t="0" r="0" b="0"/>
-          <wp:wrapNone/>
           <wp:docPr id="21" name="图片 7 Copia 1 Copia 1 Copia 1"/>
           <wp:cNvGraphicFramePr>
             <a:graphicFrameLocks xmlns:a="http://schemas.openxmlformats.org/drawingml/2006/main" noChangeAspect="1"/>
@@ -8648,12 +8207,6 @@
 </w:hdr>
 </file>
 
-<file path=word/header7.xml><?xml version="1.0" encoding="utf-8"?>
-<w:hdr xmlns:wpc="http://schemas.microsoft.com/office/word/2010/wordprocessingCanvas" xmlns:mc="http://schemas.openxmlformats.org/markup-compatibility/2006" xmlns:o="urn:schemas-microsoft-com:office:office" xmlns:r="http://schemas.openxmlformats.org/officeDocument/2006/relationships" xmlns:m="http://schemas.openxmlformats.org/officeDocument/2006/math" xmlns:v="urn:schemas-microsoft-com:vml" xmlns:wp14="http://schemas.microsoft.com/office/word/2010/wordprocessingDrawing" xmlns:wp="http://schemas.openxmlformats.org/drawingml/2006/wordprocessingDrawing" xmlns:w10="urn:schemas-microsoft-com:office:word" xmlns:w="http://schemas.openxmlformats.org/wordprocessingml/2006/main" xmlns:w14="http://schemas.microsoft.com/office/word/2010/wordml" xmlns:w15="http://schemas.microsoft.com/office/word/2012/wordml" xmlns:wpg="http://schemas.microsoft.com/office/word/2010/wordprocessingGroup" xmlns:wpi="http://schemas.microsoft.com/office/word/2010/wordprocessingInk" xmlns:wne="http://schemas.microsoft.com/office/word/2006/wordml" xmlns:wps="http://schemas.microsoft.com/office/word/2010/wordprocessingShape" xmlns:wpsCustomData="http://www.wps.cn/officeDocument/2013/wpsCustomData" mc:Ignorable="w14 w15 wp14">
-  <w:p/>
-</w:hdr>
-</file>
-
 <file path=word/styles.xml><?xml version="1.0" encoding="utf-8"?>
 <w:styles xmlns:mc="http://schemas.openxmlformats.org/markup-compatibility/2006" xmlns:o="urn:schemas-microsoft-com:office:office" xmlns:r="http://schemas.openxmlformats.org/officeDocument/2006/relationships" xmlns:m="http://schemas.openxmlformats.org/officeDocument/2006/math" xmlns:v="urn:schemas-microsoft-com:vml" xmlns:w="http://schemas.openxmlformats.org/wordprocessingml/2006/main" xmlns:w14="http://schemas.microsoft.com/office/word/2010/wordml" xmlns:w10="urn:schemas-microsoft-com:office:word" xmlns:sl="http://schemas.openxmlformats.org/schemaLibrary/2006/main" xmlns:wpsCustomData="http://www.wps.cn/officeDocument/2013/wpsCustomData" mc:Ignorable="w14">
   <w:docDefaults>
@@ -8731,7 +8284,7 @@
     <w:lsdException w:unhideWhenUsed="0" w:uiPriority="0" w:semiHidden="0" w:name="Closing"/>
     <w:lsdException w:unhideWhenUsed="0" w:uiPriority="0" w:semiHidden="0" w:name="Signature"/>
     <w:lsdException w:qFormat="1" w:unhideWhenUsed="0" w:uiPriority="0" w:name="Default Paragraph Font"/>
-    <w:lsdException w:unhideWhenUsed="0" w:uiPriority="0" w:semiHidden="0" w:name="Body Text"/>
+    <w:lsdException w:qFormat="1" w:unhideWhenUsed="0" w:uiPriority="0" w:semiHidden="0" w:name="Body Text"/>
     <w:lsdException w:unhideWhenUsed="0" w:uiPriority="0" w:semiHidden="0" w:name="Body Text Indent"/>
     <w:lsdException w:unhideWhenUsed="0" w:uiPriority="0" w:semiHidden="0" w:name="List Continue"/>
     <w:lsdException w:unhideWhenUsed="0" w:uiPriority="0" w:semiHidden="0" w:name="List Continue 2"/>
@@ -8982,6 +8535,7 @@
   <w:style w:type="paragraph" w:styleId="12">
     <w:name w:val="Body Text"/>
     <w:basedOn w:val="1"/>
+    <w:qFormat/>
     <w:uiPriority w:val="0"/>
     <w:pPr>
       <w:spacing w:before="0" w:after="140" w:line="276" w:lineRule="auto"/>
@@ -9326,6 +8880,7 @@
     <customSectPr/>
     <customSectPr/>
     <customSectPr/>
+    <customSectPr/>
   </customSectProps>
   <customShpExts>
     <customShpInfo spid="_x0000_s1026" textRotate="1"/>

</xml_diff>